<commit_message>
Added docs re database field revisions
</commit_message>
<xml_diff>
--- a/Systematic Testing of setup.docx
+++ b/Systematic Testing of setup.docx
@@ -1,6 +1,6 @@
 
 <file path=word/document.xml><?xml version="1.0" encoding="utf-8"?>
-<w:document xmlns:wpc="http://schemas.microsoft.com/office/word/2010/wordprocessingCanvas" xmlns:cx="http://schemas.microsoft.com/office/drawing/2014/chartex" xmlns:cx1="http://schemas.microsoft.com/office/drawing/2015/9/8/chartex" xmlns:cx2="http://schemas.microsoft.com/office/drawing/2015/10/21/chartex" xmlns:mc="http://schemas.openxmlformats.org/markup-compatibility/2006" xmlns:o="urn:schemas-microsoft-com:office:office" xmlns:r="http://schemas.openxmlformats.org/officeDocument/2006/relationships" xmlns:m="http://schemas.openxmlformats.org/officeDocument/2006/math" xmlns:v="urn:schemas-microsoft-com:vml" xmlns:wp14="http://schemas.microsoft.com/office/word/2010/wordprocessingDrawing" xmlns:wp="http://schemas.openxmlformats.org/drawingml/2006/wordprocessingDrawing" xmlns:w10="urn:schemas-microsoft-com:office:word" xmlns:w="http://schemas.openxmlformats.org/wordprocessingml/2006/main" xmlns:w14="http://schemas.microsoft.com/office/word/2010/wordml" xmlns:w15="http://schemas.microsoft.com/office/word/2012/wordml" xmlns:w16se="http://schemas.microsoft.com/office/word/2015/wordml/symex" xmlns:wpg="http://schemas.microsoft.com/office/word/2010/wordprocessingGroup" xmlns:wpi="http://schemas.microsoft.com/office/word/2010/wordprocessingInk" xmlns:wne="http://schemas.microsoft.com/office/word/2006/wordml" xmlns:wps="http://schemas.microsoft.com/office/word/2010/wordprocessingShape" mc:Ignorable="w14 w15 w16se wp14">
+<w:document xmlns:wpc="http://schemas.microsoft.com/office/word/2010/wordprocessingCanvas" xmlns:cx="http://schemas.microsoft.com/office/drawing/2014/chartex" xmlns:cx1="http://schemas.microsoft.com/office/drawing/2015/9/8/chartex" xmlns:cx2="http://schemas.microsoft.com/office/drawing/2015/10/21/chartex" xmlns:cx3="http://schemas.microsoft.com/office/drawing/2016/5/9/chartex" xmlns:cx4="http://schemas.microsoft.com/office/drawing/2016/5/10/chartex" xmlns:cx5="http://schemas.microsoft.com/office/drawing/2016/5/11/chartex" xmlns:mc="http://schemas.openxmlformats.org/markup-compatibility/2006" xmlns:o="urn:schemas-microsoft-com:office:office" xmlns:r="http://schemas.openxmlformats.org/officeDocument/2006/relationships" xmlns:m="http://schemas.openxmlformats.org/officeDocument/2006/math" xmlns:v="urn:schemas-microsoft-com:vml" xmlns:wp14="http://schemas.microsoft.com/office/word/2010/wordprocessingDrawing" xmlns:wp="http://schemas.openxmlformats.org/drawingml/2006/wordprocessingDrawing" xmlns:w10="urn:schemas-microsoft-com:office:word" xmlns:w="http://schemas.openxmlformats.org/wordprocessingml/2006/main" xmlns:w14="http://schemas.microsoft.com/office/word/2010/wordml" xmlns:w15="http://schemas.microsoft.com/office/word/2012/wordml" xmlns:w16se="http://schemas.microsoft.com/office/word/2015/wordml/symex" xmlns:wpg="http://schemas.microsoft.com/office/word/2010/wordprocessingGroup" xmlns:wpi="http://schemas.microsoft.com/office/word/2010/wordprocessingInk" xmlns:wne="http://schemas.microsoft.com/office/word/2006/wordml" xmlns:wps="http://schemas.microsoft.com/office/word/2010/wordprocessingShape" mc:Ignorable="w14 w15 w16se wp14">
   <w:body>
     <w:p>
       <w:pPr>
@@ -17,6 +17,18 @@
           <w:shd w:val="clear" w:color="auto" w:fill="F9F0CB"/>
         </w:rPr>
       </w:pPr>
+      <w:r>
+        <w:rPr>
+          <w:rFonts w:ascii="Courier New" w:hAnsi="Courier New" w:cs="Courier New"/>
+          <w:color w:val="333333"/>
+          <w:sz w:val="18"/>
+          <w:szCs w:val="18"/>
+          <w:shd w:val="clear" w:color="auto" w:fill="F9F0CB"/>
+        </w:rPr>
+        <w:t xml:space="preserve">Need to consider </w:t>
+      </w:r>
+      <w:bookmarkStart w:id="0" w:name="_GoBack"/>
+      <w:bookmarkEnd w:id="0"/>
       <w:r>
         <w:rPr>
           <w:rFonts w:ascii="Courier New" w:hAnsi="Courier New" w:cs="Courier New"/>
@@ -367,6 +379,23 @@
         </w:numPr>
       </w:pPr>
       <w:r>
+        <w:t xml:space="preserve">Stop the existing service: </w:t>
+      </w:r>
+      <w:proofErr w:type="spellStart"/>
+      <w:r>
+        <w:t>PushNotificationsForSunriverWebApp</w:t>
+      </w:r>
+      <w:proofErr w:type="spellEnd"/>
+    </w:p>
+    <w:p>
+      <w:pPr>
+        <w:pStyle w:val="ListParagraph"/>
+        <w:numPr>
+          <w:ilvl w:val="0"/>
+          <w:numId w:val="1"/>
+        </w:numPr>
+      </w:pPr>
+      <w:r>
         <w:t>Uninstall existing service</w:t>
       </w:r>
       <w:r>
@@ -576,15 +605,7 @@
         </w:numPr>
       </w:pPr>
       <w:r>
-        <w:t xml:space="preserve">Change the settings in the </w:t>
-      </w:r>
-      <w:proofErr w:type="spellStart"/>
-      <w:r>
-        <w:t>config</w:t>
-      </w:r>
-      <w:proofErr w:type="spellEnd"/>
-      <w:r>
-        <w:t xml:space="preserve"> file</w:t>
+        <w:t>Change the settings in the config file</w:t>
       </w:r>
       <w:r>
         <w:br/>
@@ -611,23 +632,10 @@
         </w:numPr>
       </w:pPr>
       <w:r>
-        <w:t xml:space="preserve">Go to the </w:t>
-      </w:r>
-      <w:proofErr w:type="spellStart"/>
-      <w:r>
-        <w:t>config</w:t>
-      </w:r>
-      <w:proofErr w:type="spellEnd"/>
-      <w:r>
-        <w:t xml:space="preserve"> file and c</w:t>
-      </w:r>
-      <w:bookmarkStart w:id="0" w:name="_GoBack"/>
-      <w:bookmarkEnd w:id="0"/>
-      <w:r>
-        <w:t>hange the location of the web service</w:t>
-      </w:r>
-      <w:r>
-        <w:t>, per the original instructions</w:t>
+        <w:t>Go to the config file and c</w:t>
+      </w:r>
+      <w:r>
+        <w:t>hange the location of the web service, per the original instructions</w:t>
       </w:r>
     </w:p>
     <w:p>
@@ -816,14 +824,6 @@
           <w:lang w:eastAsia="en-US"/>
         </w:rPr>
         <w:br/>
-      </w:r>
-      <w:r>
-        <w:rPr>
-          <w:rFonts w:ascii="Segoe UI" w:hAnsi="Segoe UI" w:cs="Segoe UI"/>
-          <w:sz w:val="18"/>
-          <w:szCs w:val="18"/>
-          <w:lang w:eastAsia="en-US"/>
-        </w:rPr>
         <w:t xml:space="preserve">Trying URL: </w:t>
       </w:r>
       <w:hyperlink r:id="rId14" w:history="1">
@@ -954,7 +954,7 @@
 </file>
 
 <file path=word/numbering.xml><?xml version="1.0" encoding="utf-8"?>
-<w:numbering xmlns:wpc="http://schemas.microsoft.com/office/word/2010/wordprocessingCanvas" xmlns:cx="http://schemas.microsoft.com/office/drawing/2014/chartex" xmlns:cx1="http://schemas.microsoft.com/office/drawing/2015/9/8/chartex" xmlns:cx2="http://schemas.microsoft.com/office/drawing/2015/10/21/chartex" xmlns:mc="http://schemas.openxmlformats.org/markup-compatibility/2006" xmlns:o="urn:schemas-microsoft-com:office:office" xmlns:r="http://schemas.openxmlformats.org/officeDocument/2006/relationships" xmlns:m="http://schemas.openxmlformats.org/officeDocument/2006/math" xmlns:v="urn:schemas-microsoft-com:vml" xmlns:wp14="http://schemas.microsoft.com/office/word/2010/wordprocessingDrawing" xmlns:wp="http://schemas.openxmlformats.org/drawingml/2006/wordprocessingDrawing" xmlns:w10="urn:schemas-microsoft-com:office:word" xmlns:w="http://schemas.openxmlformats.org/wordprocessingml/2006/main" xmlns:w14="http://schemas.microsoft.com/office/word/2010/wordml" xmlns:w15="http://schemas.microsoft.com/office/word/2012/wordml" xmlns:w16se="http://schemas.microsoft.com/office/word/2015/wordml/symex" xmlns:wpg="http://schemas.microsoft.com/office/word/2010/wordprocessingGroup" xmlns:wpi="http://schemas.microsoft.com/office/word/2010/wordprocessingInk" xmlns:wne="http://schemas.microsoft.com/office/word/2006/wordml" xmlns:wps="http://schemas.microsoft.com/office/word/2010/wordprocessingShape" mc:Ignorable="w14 w15 w16se wp14">
+<w:numbering xmlns:wpc="http://schemas.microsoft.com/office/word/2010/wordprocessingCanvas" xmlns:cx="http://schemas.microsoft.com/office/drawing/2014/chartex" xmlns:cx1="http://schemas.microsoft.com/office/drawing/2015/9/8/chartex" xmlns:cx2="http://schemas.microsoft.com/office/drawing/2015/10/21/chartex" xmlns:cx3="http://schemas.microsoft.com/office/drawing/2016/5/9/chartex" xmlns:cx4="http://schemas.microsoft.com/office/drawing/2016/5/10/chartex" xmlns:cx5="http://schemas.microsoft.com/office/drawing/2016/5/11/chartex" xmlns:mc="http://schemas.openxmlformats.org/markup-compatibility/2006" xmlns:o="urn:schemas-microsoft-com:office:office" xmlns:r="http://schemas.openxmlformats.org/officeDocument/2006/relationships" xmlns:m="http://schemas.openxmlformats.org/officeDocument/2006/math" xmlns:v="urn:schemas-microsoft-com:vml" xmlns:wp14="http://schemas.microsoft.com/office/word/2010/wordprocessingDrawing" xmlns:wp="http://schemas.openxmlformats.org/drawingml/2006/wordprocessingDrawing" xmlns:w10="urn:schemas-microsoft-com:office:word" xmlns:w="http://schemas.openxmlformats.org/wordprocessingml/2006/main" xmlns:w14="http://schemas.microsoft.com/office/word/2010/wordml" xmlns:w15="http://schemas.microsoft.com/office/word/2012/wordml" xmlns:w16se="http://schemas.microsoft.com/office/word/2015/wordml/symex" xmlns:wpg="http://schemas.microsoft.com/office/word/2010/wordprocessingGroup" xmlns:wpi="http://schemas.microsoft.com/office/word/2010/wordprocessingInk" xmlns:wne="http://schemas.microsoft.com/office/word/2006/wordml" xmlns:wps="http://schemas.microsoft.com/office/word/2010/wordprocessingShape" mc:Ignorable="w14 w15 w16se wp14">
   <w:abstractNum w:abstractNumId="0" w15:restartNumberingAfterBreak="0">
     <w:nsid w:val="FFFFFFFE"/>
     <w:multiLevelType w:val="singleLevel"/>
@@ -1085,7 +1085,7 @@
     </w:rPrDefault>
     <w:pPrDefault/>
   </w:docDefaults>
-  <w:latentStyles w:defLockedState="0" w:defUIPriority="99" w:defSemiHidden="0" w:defUnhideWhenUsed="0" w:defQFormat="0" w:count="372">
+  <w:latentStyles w:defLockedState="0" w:defUIPriority="99" w:defSemiHidden="0" w:defUnhideWhenUsed="0" w:defQFormat="0" w:count="374">
     <w:lsdException w:name="Normal" w:uiPriority="0" w:qFormat="1"/>
     <w:lsdException w:name="heading 1" w:uiPriority="9" w:qFormat="1"/>
     <w:lsdException w:name="heading 2" w:semiHidden="1" w:uiPriority="9" w:unhideWhenUsed="1" w:qFormat="1"/>
@@ -1191,6 +1191,7 @@
     <w:lsdException w:name="HTML Sample" w:semiHidden="1" w:unhideWhenUsed="1"/>
     <w:lsdException w:name="HTML Typewriter" w:semiHidden="1" w:unhideWhenUsed="1"/>
     <w:lsdException w:name="HTML Variable" w:semiHidden="1" w:unhideWhenUsed="1"/>
+    <w:lsdException w:name="Normal Table" w:semiHidden="1" w:unhideWhenUsed="1"/>
     <w:lsdException w:name="annotation subject" w:semiHidden="1" w:unhideWhenUsed="1"/>
     <w:lsdException w:name="No List" w:semiHidden="1" w:unhideWhenUsed="1"/>
     <w:lsdException w:name="Outline List 1" w:semiHidden="1" w:unhideWhenUsed="1"/>
@@ -1237,8 +1238,10 @@
     <w:lsdException w:name="Table Subtle 2" w:semiHidden="1" w:unhideWhenUsed="1"/>
     <w:lsdException w:name="Table Web 1" w:semiHidden="1" w:unhideWhenUsed="1"/>
     <w:lsdException w:name="Table Web 2" w:semiHidden="1" w:unhideWhenUsed="1"/>
+    <w:lsdException w:name="Table Web 3" w:semiHidden="1" w:unhideWhenUsed="1"/>
     <w:lsdException w:name="Balloon Text" w:semiHidden="1" w:unhideWhenUsed="1"/>
     <w:lsdException w:name="Table Grid" w:uiPriority="39"/>
+    <w:lsdException w:name="Table Theme" w:semiHidden="1" w:unhideWhenUsed="1"/>
     <w:lsdException w:name="Placeholder Text" w:semiHidden="1"/>
     <w:lsdException w:name="No Spacing" w:uiPriority="1" w:qFormat="1"/>
     <w:lsdException w:name="Light Shading" w:uiPriority="60"/>
@@ -1455,6 +1458,8 @@
     <w:lsdException w:name="List Table 6 Colorful Accent 6" w:uiPriority="51"/>
     <w:lsdException w:name="List Table 7 Colorful Accent 6" w:uiPriority="52"/>
     <w:lsdException w:name="Mention" w:semiHidden="1" w:unhideWhenUsed="1"/>
+    <w:lsdException w:name="Smart Hyperlink" w:semiHidden="1" w:unhideWhenUsed="1"/>
+    <w:lsdException w:name="Hashtag" w:semiHidden="1" w:unhideWhenUsed="1"/>
   </w:latentStyles>
   <w:style w:type="paragraph" w:default="1" w:styleId="Normal">
     <w:name w:val="Normal"/>

</xml_diff>